<commit_message>
rapport et jdt francois
</commit_message>
<xml_diff>
--- a/Doc/Rapports/François/Rapport_francois_5.docx
+++ b/Doc/Rapports/François/Rapport_francois_5.docx
@@ -200,7 +200,37 @@
         <w:rPr>
           <w:color w:val="4472C4" w:themeColor="accent1"/>
         </w:rPr>
-        <w:t>nous utilisons l’interface Initialize pour initialiser nos différent</w:t>
+        <w:t xml:space="preserve">nous utilisons l’interface </w:t>
+      </w:r>
+      <w:r>
+        <w:rPr>
+          <w:color w:val="4472C4" w:themeColor="accent1"/>
+        </w:rPr>
+        <w:t>« </w:t>
+      </w:r>
+      <w:r>
+        <w:rPr>
+          <w:color w:val="4472C4" w:themeColor="accent1"/>
+        </w:rPr>
+        <w:t>Initializable</w:t>
+      </w:r>
+      <w:r>
+        <w:rPr>
+          <w:color w:val="4472C4" w:themeColor="accent1"/>
+        </w:rPr>
+        <w:t> </w:t>
+      </w:r>
+      <w:r>
+        <w:t>»</w:t>
+      </w:r>
+      <w:r>
+        <w:t> </w:t>
+      </w:r>
+      <w:r>
+        <w:rPr>
+          <w:color w:val="4472C4" w:themeColor="accent1"/>
+        </w:rPr>
+        <w:t>pour initialiser nos différent</w:t>
       </w:r>
       <w:r>
         <w:rPr>
@@ -296,13 +326,7 @@
         <w:rPr>
           <w:color w:val="4472C4" w:themeColor="accent1"/>
         </w:rPr>
-        <w:t xml:space="preserve"> Lorsqu’un élément est sélectionné dans chacune des </w:t>
-      </w:r>
-      <w:r>
-        <w:rPr>
-          <w:color w:val="4472C4" w:themeColor="accent1"/>
-        </w:rPr>
-        <w:t>ComboBox</w:t>
+        <w:t xml:space="preserve"> Lorsqu’un élément est sélectionné dans chacune des ComboBox</w:t>
       </w:r>
       <w:r>
         <w:rPr>
@@ -585,19 +609,7 @@
         <w:rPr>
           <w:color w:val="4472C4" w:themeColor="accent1"/>
         </w:rPr>
-        <w:t>L'élément racine est un AnchorPane, afin de pouvoir fixer les dimensions du contenu. Puis nous avons un VBox (pour centrer le contenu verticalement) qui lui, contient un second AnchorPane. Dans ce dernier nous avons</w:t>
-      </w:r>
-      <w:r>
-        <w:rPr>
-          <w:color w:val="4472C4" w:themeColor="accent1"/>
-        </w:rPr>
-        <w:t xml:space="preserve"> </w:t>
-      </w:r>
-      <w:r>
-        <w:rPr>
-          <w:color w:val="4472C4" w:themeColor="accent1"/>
-        </w:rPr>
-        <w:t xml:space="preserve">nos boutons et un </w:t>
+        <w:t xml:space="preserve">L'élément racine est un AnchorPane, afin de pouvoir fixer les dimensions du contenu. Puis nous avons un VBox (pour centrer le contenu verticalement) qui lui, contient un second AnchorPane. Dans ce dernier nous avons nos boutons et un </w:t>
       </w:r>
       <w:r>
         <w:rPr>
@@ -609,19 +621,7 @@
         <w:rPr>
           <w:color w:val="4472C4" w:themeColor="accent1"/>
         </w:rPr>
-        <w:t xml:space="preserve"> dans lequel nous trouvons les champs du formulaire, à savoir </w:t>
-      </w:r>
-      <w:r>
-        <w:rPr>
-          <w:color w:val="4472C4" w:themeColor="accent1"/>
-        </w:rPr>
-        <w:t>des</w:t>
-      </w:r>
-      <w:r>
-        <w:rPr>
-          <w:color w:val="4472C4" w:themeColor="accent1"/>
-        </w:rPr>
-        <w:t xml:space="preserve"> </w:t>
+        <w:t xml:space="preserve"> dans lequel nous trouvons les champs du formulaire, à savoir des </w:t>
       </w:r>
       <w:r>
         <w:rPr>
@@ -979,7 +979,19 @@
         <w:rPr>
           <w:color w:val="4472C4" w:themeColor="accent1"/>
         </w:rPr>
-        <w:t xml:space="preserve"> nous utilisons les mêmes procéder que les autres contrôleurs qui liste des éléments. Nous utilisons l’interface « Initialize » afin d’initialiser tous </w:t>
+        <w:t xml:space="preserve"> nous utilisons les mêmes procéder que les autres contrôleurs qui liste des éléments. Nous utilisons l’interface « </w:t>
+      </w:r>
+      <w:r>
+        <w:rPr>
+          <w:color w:val="4472C4" w:themeColor="accent1"/>
+        </w:rPr>
+        <w:t>Initializable </w:t>
+      </w:r>
+      <w:r>
+        <w:rPr>
+          <w:color w:val="4472C4" w:themeColor="accent1"/>
+        </w:rPr>
+        <w:t xml:space="preserve">» afin d’initialiser tous </w:t>
       </w:r>
       <w:r>
         <w:rPr>
@@ -1028,7 +1040,21 @@
         <w:rPr>
           <w:color w:val="4472C4" w:themeColor="accent1"/>
         </w:rPr>
-        <w:t xml:space="preserve">. Ce displayer </w:t>
+        <w:t xml:space="preserve">. Ce </w:t>
+      </w:r>
+      <w:proofErr w:type="spellStart"/>
+      <w:r>
+        <w:rPr>
+          <w:color w:val="4472C4" w:themeColor="accent1"/>
+        </w:rPr>
+        <w:t>displayer</w:t>
+      </w:r>
+      <w:proofErr w:type="spellEnd"/>
+      <w:r>
+        <w:rPr>
+          <w:color w:val="4472C4" w:themeColor="accent1"/>
+        </w:rPr>
+        <w:t xml:space="preserve"> </w:t>
       </w:r>
       <w:r>
         <w:rPr>
@@ -1036,14 +1062,12 @@
         </w:rPr>
         <w:t xml:space="preserve">a </w:t>
       </w:r>
-      <w:proofErr w:type="gramStart"/>
-      <w:r>
-        <w:rPr>
-          <w:color w:val="4472C4" w:themeColor="accent1"/>
-        </w:rPr>
-        <w:t>un événements</w:t>
-      </w:r>
-      <w:proofErr w:type="gramEnd"/>
+      <w:r>
+        <w:rPr>
+          <w:color w:val="4472C4" w:themeColor="accent1"/>
+        </w:rPr>
+        <w:t>un événement</w:t>
+      </w:r>
       <w:r>
         <w:rPr>
           <w:color w:val="4472C4" w:themeColor="accent1"/>
@@ -1070,16 +1094,15 @@
       </w:r>
     </w:p>
     <w:p>
-      <w:bookmarkStart w:id="4" w:name="_GoBack"/>
       <w:r>
         <w:rPr>
           <w:noProof/>
         </w:rPr>
         <w:drawing>
-          <wp:inline distT="0" distB="0" distL="0" distR="0" wp14:anchorId="0C0A1CAF" wp14:editId="1A4F3406">
+          <wp:inline distT="0" distB="0" distL="0" distR="0" wp14:anchorId="049EDCF7" wp14:editId="28346067">
             <wp:extent cx="5760720" cy="3737610"/>
             <wp:effectExtent l="0" t="0" r="0" b="0"/>
-            <wp:docPr id="5" name="Image 5" descr="MoneyThoring"/>
+            <wp:docPr id="7" name="Image 7" descr="MoneyThoring"/>
             <wp:cNvGraphicFramePr>
               <a:graphicFrameLocks xmlns:a="http://schemas.openxmlformats.org/drawingml/2006/main" noChangeAspect="1"/>
             </wp:cNvGraphicFramePr>
@@ -1087,7 +1110,7 @@
               <a:graphicData uri="http://schemas.openxmlformats.org/drawingml/2006/picture">
                 <pic:pic xmlns:pic="http://schemas.openxmlformats.org/drawingml/2006/picture">
                   <pic:nvPicPr>
-                    <pic:cNvPr id="5" name="6D4AB28.tmp"/>
+                    <pic:cNvPr id="7" name="8F8D558.tmp"/>
                     <pic:cNvPicPr/>
                   </pic:nvPicPr>
                   <pic:blipFill>
@@ -1117,30 +1140,392 @@
           </wp:inline>
         </w:drawing>
       </w:r>
-      <w:bookmarkEnd w:id="4"/>
-    </w:p>
+    </w:p>
+    <w:p/>
     <w:p>
       <w:pPr>
         <w:pStyle w:val="Titre3"/>
       </w:pPr>
       <w:r>
+        <w:t xml:space="preserve">Composition </w:t>
+      </w:r>
+    </w:p>
+    <w:p>
+      <w:pPr>
+        <w:rPr>
+          <w:color w:val="4472C4" w:themeColor="accent1"/>
+        </w:rPr>
+      </w:pPr>
+      <w:r>
+        <w:rPr>
+          <w:color w:val="4472C4" w:themeColor="accent1"/>
+        </w:rPr>
+        <w:t xml:space="preserve">L'élément racine est un AnchorPane, afin de pouvoir redimensionner le contenu convenablement. A l'intérieur nous trouvons un </w:t>
+      </w:r>
+      <w:r>
+        <w:rPr>
+          <w:color w:val="4472C4" w:themeColor="accent1"/>
+        </w:rPr>
+        <w:t xml:space="preserve">Anchor pane pour </w:t>
+      </w:r>
+      <w:r>
+        <w:rPr>
+          <w:color w:val="4472C4" w:themeColor="accent1"/>
+        </w:rPr>
+        <w:t>les informations générales</w:t>
+      </w:r>
+      <w:r>
+        <w:rPr>
+          <w:color w:val="4472C4" w:themeColor="accent1"/>
+        </w:rPr>
+        <w:t xml:space="preserve"> du budget comme le titre tu budget, le </w:t>
+      </w:r>
+      <w:r>
+        <w:rPr>
+          <w:color w:val="4472C4" w:themeColor="accent1"/>
+        </w:rPr>
+        <w:t>créateur,</w:t>
+      </w:r>
+      <w:r>
+        <w:rPr>
+          <w:color w:val="4472C4" w:themeColor="accent1"/>
+        </w:rPr>
+        <w:t xml:space="preserve"> combien il peut encore </w:t>
+      </w:r>
+      <w:r>
+        <w:rPr>
+          <w:color w:val="4472C4" w:themeColor="accent1"/>
+        </w:rPr>
+        <w:t>dépenser</w:t>
+      </w:r>
+      <w:r>
+        <w:rPr>
+          <w:color w:val="4472C4" w:themeColor="accent1"/>
+        </w:rPr>
+        <w:t xml:space="preserve">, le plafond, la date de début et de fin ainsi que </w:t>
+      </w:r>
+      <w:r>
+        <w:rPr>
+          <w:color w:val="4472C4" w:themeColor="accent1"/>
+        </w:rPr>
+        <w:t>les boutons</w:t>
+      </w:r>
+      <w:r>
+        <w:rPr>
+          <w:color w:val="4472C4" w:themeColor="accent1"/>
+        </w:rPr>
+        <w:t xml:space="preserve"> d’édition et de création. Nous avons aussi un</w:t>
+      </w:r>
+      <w:r>
+        <w:rPr>
+          <w:color w:val="4472C4" w:themeColor="accent1"/>
+        </w:rPr>
+        <w:t xml:space="preserve"> </w:t>
+      </w:r>
+      <w:r>
+        <w:rPr>
+          <w:color w:val="4472C4" w:themeColor="accent1"/>
+        </w:rPr>
+        <w:t xml:space="preserve">Un GridPane qui lui contient un ScrollPane pour la liste </w:t>
+      </w:r>
+      <w:r>
+        <w:rPr>
+          <w:color w:val="4472C4" w:themeColor="accent1"/>
+        </w:rPr>
+        <w:t>des transactions</w:t>
+      </w:r>
+      <w:r>
+        <w:rPr>
+          <w:color w:val="4472C4" w:themeColor="accent1"/>
+        </w:rPr>
+        <w:t xml:space="preserve"> et un AnchorPane qui lui contiendra notre graphique en camembert.</w:t>
+      </w:r>
+    </w:p>
+    <w:p>
+      <w:pPr>
+        <w:pStyle w:val="Titre3"/>
+      </w:pPr>
+      <w:r>
+        <w:t>Contrôleur</w:t>
+      </w:r>
+    </w:p>
+    <w:p>
+      <w:pPr>
+        <w:rPr>
+          <w:color w:val="4472C4" w:themeColor="accent1"/>
+        </w:rPr>
+      </w:pPr>
+      <w:r>
+        <w:rPr>
+          <w:color w:val="4472C4" w:themeColor="accent1"/>
+        </w:rPr>
+        <w:t>Dans le contrôleur « Controlleur_detailBudget »</w:t>
+      </w:r>
+      <w:r>
+        <w:rPr>
+          <w:color w:val="4472C4" w:themeColor="accent1"/>
+        </w:rPr>
+        <w:t xml:space="preserve"> nous utilisons aussi l’interface « Initiali</w:t>
+      </w:r>
+      <w:r>
+        <w:rPr>
+          <w:color w:val="4472C4" w:themeColor="accent1"/>
+        </w:rPr>
+        <w:t>zable »</w:t>
+      </w:r>
+      <w:r>
+        <w:rPr>
+          <w:color w:val="4472C4" w:themeColor="accent1"/>
+        </w:rPr>
+        <w:t xml:space="preserve"> qui nous permet ici d’initialiser </w:t>
+      </w:r>
+      <w:r>
+        <w:rPr>
+          <w:color w:val="4472C4" w:themeColor="accent1"/>
+        </w:rPr>
+        <w:t>les informations générales</w:t>
+      </w:r>
+      <w:r>
+        <w:rPr>
+          <w:color w:val="4472C4" w:themeColor="accent1"/>
+        </w:rPr>
+        <w:t xml:space="preserve"> de notre budget </w:t>
+      </w:r>
+      <w:r>
+        <w:rPr>
+          <w:color w:val="4472C4" w:themeColor="accent1"/>
+        </w:rPr>
+        <w:t>(nom</w:t>
+      </w:r>
+      <w:r>
+        <w:rPr>
+          <w:color w:val="4472C4" w:themeColor="accent1"/>
+        </w:rPr>
+        <w:t xml:space="preserve">, créateur, dépense, plafond ainsi que la date de début/fin). </w:t>
+      </w:r>
+      <w:r>
+        <w:rPr>
+          <w:color w:val="4472C4" w:themeColor="accent1"/>
+        </w:rPr>
+        <w:t>Il nous</w:t>
+      </w:r>
+      <w:r>
+        <w:rPr>
+          <w:color w:val="4472C4" w:themeColor="accent1"/>
+        </w:rPr>
+        <w:t xml:space="preserve"> permet aussi de lister </w:t>
+      </w:r>
+      <w:r>
+        <w:rPr>
+          <w:color w:val="4472C4" w:themeColor="accent1"/>
+        </w:rPr>
+        <w:t>toutes les dépenses liées</w:t>
+      </w:r>
+      <w:r>
+        <w:rPr>
+          <w:color w:val="4472C4" w:themeColor="accent1"/>
+        </w:rPr>
+        <w:t xml:space="preserve"> </w:t>
+      </w:r>
+      <w:r>
+        <w:rPr>
+          <w:color w:val="4472C4" w:themeColor="accent1"/>
+        </w:rPr>
+        <w:t>aux catégories</w:t>
+      </w:r>
+      <w:r>
+        <w:rPr>
+          <w:color w:val="4472C4" w:themeColor="accent1"/>
+        </w:rPr>
+        <w:t xml:space="preserve"> de ce budget dans l’</w:t>
+      </w:r>
+      <w:r>
+        <w:rPr>
+          <w:color w:val="4472C4" w:themeColor="accent1"/>
+        </w:rPr>
+        <w:t>intervalle</w:t>
+      </w:r>
+      <w:r>
+        <w:rPr>
+          <w:color w:val="4472C4" w:themeColor="accent1"/>
+        </w:rPr>
+        <w:t xml:space="preserve"> des date (début/fin). Si le budget n’est lié </w:t>
+      </w:r>
+      <w:r>
+        <w:rPr>
+          <w:color w:val="4472C4" w:themeColor="accent1"/>
+        </w:rPr>
+        <w:t>à</w:t>
+      </w:r>
+      <w:r>
+        <w:rPr>
+          <w:color w:val="4472C4" w:themeColor="accent1"/>
+        </w:rPr>
+        <w:t xml:space="preserve"> aucune catégorie nous prenons </w:t>
+      </w:r>
+      <w:r>
+        <w:rPr>
+          <w:color w:val="4472C4" w:themeColor="accent1"/>
+        </w:rPr>
+        <w:t>toutes les dépenses liées</w:t>
+      </w:r>
+      <w:r>
+        <w:rPr>
+          <w:color w:val="4472C4" w:themeColor="accent1"/>
+        </w:rPr>
+        <w:t xml:space="preserve"> </w:t>
+      </w:r>
+      <w:r>
+        <w:rPr>
+          <w:color w:val="4472C4" w:themeColor="accent1"/>
+        </w:rPr>
+        <w:t>à</w:t>
+      </w:r>
+      <w:r>
+        <w:rPr>
+          <w:color w:val="4472C4" w:themeColor="accent1"/>
+        </w:rPr>
+        <w:t xml:space="preserve"> </w:t>
+      </w:r>
+      <w:r>
+        <w:rPr>
+          <w:color w:val="4472C4" w:themeColor="accent1"/>
+        </w:rPr>
+        <w:t>tous</w:t>
+      </w:r>
+      <w:r>
+        <w:rPr>
+          <w:color w:val="4472C4" w:themeColor="accent1"/>
+        </w:rPr>
+        <w:t xml:space="preserve"> </w:t>
+      </w:r>
+      <w:r>
+        <w:rPr>
+          <w:color w:val="4472C4" w:themeColor="accent1"/>
+        </w:rPr>
+        <w:t>les comptes bancaires</w:t>
+      </w:r>
+      <w:r>
+        <w:rPr>
+          <w:color w:val="4472C4" w:themeColor="accent1"/>
+        </w:rPr>
+        <w:t xml:space="preserve"> pour l’</w:t>
+      </w:r>
+      <w:r>
+        <w:rPr>
+          <w:color w:val="4472C4" w:themeColor="accent1"/>
+        </w:rPr>
+        <w:t>intervalle</w:t>
+      </w:r>
+      <w:r>
+        <w:rPr>
+          <w:color w:val="4472C4" w:themeColor="accent1"/>
+        </w:rPr>
+        <w:t xml:space="preserve"> de date(début/</w:t>
+      </w:r>
+      <w:r>
+        <w:rPr>
+          <w:color w:val="4472C4" w:themeColor="accent1"/>
+        </w:rPr>
+        <w:t>fin) tous</w:t>
+      </w:r>
+      <w:r>
+        <w:rPr>
+          <w:color w:val="4472C4" w:themeColor="accent1"/>
+        </w:rPr>
+        <w:t xml:space="preserve"> les dépense</w:t>
+      </w:r>
+      <w:r>
+        <w:rPr>
+          <w:color w:val="4472C4" w:themeColor="accent1"/>
+        </w:rPr>
+        <w:t>s</w:t>
+      </w:r>
+      <w:r>
+        <w:rPr>
+          <w:color w:val="4472C4" w:themeColor="accent1"/>
+        </w:rPr>
+        <w:t xml:space="preserve"> </w:t>
+      </w:r>
+      <w:r>
+        <w:rPr>
+          <w:color w:val="4472C4" w:themeColor="accent1"/>
+        </w:rPr>
+        <w:t>des catégories liées</w:t>
+      </w:r>
+      <w:r>
+        <w:rPr>
+          <w:color w:val="4472C4" w:themeColor="accent1"/>
+        </w:rPr>
+        <w:t xml:space="preserve"> </w:t>
+      </w:r>
+      <w:r>
+        <w:rPr>
+          <w:color w:val="4472C4" w:themeColor="accent1"/>
+        </w:rPr>
+        <w:t>à</w:t>
+      </w:r>
+      <w:r>
+        <w:rPr>
+          <w:color w:val="4472C4" w:themeColor="accent1"/>
+        </w:rPr>
+        <w:t xml:space="preserve"> ce budget</w:t>
+      </w:r>
+      <w:r>
+        <w:rPr>
+          <w:color w:val="4472C4" w:themeColor="accent1"/>
+        </w:rPr>
+        <w:t xml:space="preserve">. Pour l’édition d’un budget, nous utilisons la méthode « modifyItem » qui elle chargera le formulaire avec </w:t>
+      </w:r>
+      <w:r>
+        <w:rPr>
+          <w:color w:val="4472C4" w:themeColor="accent1"/>
+        </w:rPr>
+        <w:t>les informations</w:t>
+      </w:r>
+      <w:r>
+        <w:rPr>
+          <w:color w:val="4472C4" w:themeColor="accent1"/>
+        </w:rPr>
+        <w:t xml:space="preserve"> du formulaire. </w:t>
+      </w:r>
+      <w:r>
+        <w:rPr>
+          <w:color w:val="4472C4" w:themeColor="accent1"/>
+        </w:rPr>
+        <w:t xml:space="preserve">Lors de la validation du formulaire nous rafraichissons </w:t>
+      </w:r>
+      <w:r>
+        <w:rPr>
+          <w:color w:val="4472C4" w:themeColor="accent1"/>
+        </w:rPr>
+        <w:t>toutes</w:t>
+      </w:r>
+      <w:r>
+        <w:rPr>
+          <w:color w:val="4472C4" w:themeColor="accent1"/>
+        </w:rPr>
+        <w:t xml:space="preserve"> les information</w:t>
+      </w:r>
+      <w:r>
+        <w:rPr>
+          <w:color w:val="4472C4" w:themeColor="accent1"/>
+        </w:rPr>
+        <w:t>s</w:t>
+      </w:r>
+      <w:r>
+        <w:rPr>
+          <w:color w:val="4472C4" w:themeColor="accent1"/>
+        </w:rPr>
+        <w:t xml:space="preserve"> de la page détail d’un budget</w:t>
+      </w:r>
+    </w:p>
+    <w:p>
+      <w:pPr>
+        <w:pStyle w:val="Titre2"/>
+      </w:pPr>
+      <w:r>
         <w:lastRenderedPageBreak/>
-        <w:t xml:space="preserve">Composition </w:t>
-      </w:r>
-    </w:p>
-    <w:p>
-      <w:pPr>
-        <w:pStyle w:val="Titre3"/>
-      </w:pPr>
-      <w:r>
-        <w:t>Contrôleur</w:t>
-      </w:r>
-    </w:p>
-    <w:p>
-      <w:pPr>
-        <w:pStyle w:val="Titre2"/>
-      </w:pPr>
-      <w:r>
         <w:t xml:space="preserve">Fenêtre </w:t>
       </w:r>
       <w:r>
@@ -1204,6 +1589,76 @@
       </w:r>
     </w:p>
     <w:p>
+      <w:r>
+        <w:rPr>
+          <w:color w:val="4472C4" w:themeColor="accent1"/>
+        </w:rPr>
+        <w:t xml:space="preserve">L'élément racine est un AnchorPane, afin de pouvoir fixer les dimensions du contenu. Puis nous avons un VBox (pour centrer le contenu verticalement) qui lui, contient un second AnchorPane. Dans ce dernier nous avons nos boutons et un GridPane dans lequel nous trouvons les champs du formulaire, à savoir des Textfield pour le nom et le montant </w:t>
+      </w:r>
+      <w:r>
+        <w:rPr>
+          <w:color w:val="4472C4" w:themeColor="accent1"/>
+        </w:rPr>
+        <w:t>du</w:t>
+      </w:r>
+      <w:r>
+        <w:rPr>
+          <w:color w:val="4472C4" w:themeColor="accent1"/>
+        </w:rPr>
+        <w:t xml:space="preserve"> </w:t>
+      </w:r>
+      <w:r>
+        <w:rPr>
+          <w:color w:val="4472C4" w:themeColor="accent1"/>
+        </w:rPr>
+        <w:t>budget</w:t>
+      </w:r>
+      <w:r>
+        <w:rPr>
+          <w:color w:val="4472C4" w:themeColor="accent1"/>
+        </w:rPr>
+        <w:t>,</w:t>
+      </w:r>
+      <w:r>
+        <w:rPr>
+          <w:color w:val="4472C4" w:themeColor="accent1"/>
+        </w:rPr>
+        <w:t xml:space="preserve"> deux JFXDatePicker pour la saisie de la date de début et de fin du budget</w:t>
+      </w:r>
+      <w:r>
+        <w:rPr>
+          <w:color w:val="4472C4" w:themeColor="accent1"/>
+        </w:rPr>
+        <w:t>.</w:t>
+      </w:r>
+      <w:r>
+        <w:rPr>
+          <w:color w:val="4472C4" w:themeColor="accent1"/>
+        </w:rPr>
+        <w:t xml:space="preserve"> Nous avons aussi une JFXCheckBox qui nous permet de dire si le budget et partagé. Si ce dernier est sélectionné, nous pouvons sélectionner l’utilisateur lié à ce budget via une ComboBox. Les utilisateur s’afficherons dans l’AnchorPane juste en dessous.</w:t>
+      </w:r>
+      <w:r>
+        <w:rPr>
+          <w:color w:val="4472C4" w:themeColor="accent1"/>
+        </w:rPr>
+        <w:t xml:space="preserve"> Nous pouvons faire de même pour les Catégorie. Nous pouvons </w:t>
+      </w:r>
+      <w:proofErr w:type="gramStart"/>
+      <w:r>
+        <w:rPr>
+          <w:color w:val="4472C4" w:themeColor="accent1"/>
+        </w:rPr>
+        <w:t>sélectionné</w:t>
+      </w:r>
+      <w:proofErr w:type="gramEnd"/>
+      <w:r>
+        <w:rPr>
+          <w:color w:val="4472C4" w:themeColor="accent1"/>
+        </w:rPr>
+        <w:t xml:space="preserve"> des catégorie via un ComboBox qui serons affiché juste en dessous dans un AnchorPane</w:t>
+      </w:r>
+    </w:p>
+    <w:p>
       <w:pPr>
         <w:pStyle w:val="Titre3"/>
         <w:rPr>
@@ -1215,6 +1670,351 @@
       <w:r>
         <w:t>Contrôleur</w:t>
       </w:r>
+    </w:p>
+    <w:p>
+      <w:pPr>
+        <w:rPr>
+          <w:color w:val="4472C4" w:themeColor="accent1"/>
+        </w:rPr>
+      </w:pPr>
+      <w:r>
+        <w:rPr>
+          <w:color w:val="4472C4" w:themeColor="accent1"/>
+        </w:rPr>
+        <w:t>Dans le contrôleur « Controlleur_form</w:t>
+      </w:r>
+      <w:r>
+        <w:rPr>
+          <w:color w:val="4472C4" w:themeColor="accent1"/>
+        </w:rPr>
+        <w:t>Budget</w:t>
+      </w:r>
+      <w:r>
+        <w:rPr>
+          <w:color w:val="4472C4" w:themeColor="accent1"/>
+        </w:rPr>
+        <w:t xml:space="preserve"> » nous récupérons tous les champs insérer par l’utilisateur, nous vérifions que les entrées sont correctes, et nous créons ou modifiant </w:t>
+      </w:r>
+      <w:r>
+        <w:rPr>
+          <w:color w:val="4472C4" w:themeColor="accent1"/>
+        </w:rPr>
+        <w:t>un</w:t>
+      </w:r>
+      <w:r>
+        <w:rPr>
+          <w:color w:val="4472C4" w:themeColor="accent1"/>
+        </w:rPr>
+        <w:t xml:space="preserve"> </w:t>
+      </w:r>
+      <w:r>
+        <w:rPr>
+          <w:color w:val="4472C4" w:themeColor="accent1"/>
+        </w:rPr>
+        <w:t>budget</w:t>
+      </w:r>
+      <w:r>
+        <w:rPr>
+          <w:color w:val="4472C4" w:themeColor="accent1"/>
+        </w:rPr>
+        <w:t xml:space="preserve"> via la méthode « formValidation » appelé dans l’événements du bouton confirmer. </w:t>
+      </w:r>
+    </w:p>
+    <w:p>
+      <w:pPr>
+        <w:pStyle w:val="Titre2"/>
+      </w:pPr>
+      <w:r>
+        <w:lastRenderedPageBreak/>
+        <w:t xml:space="preserve">Fenêtre </w:t>
+      </w:r>
+      <w:r>
+        <w:t>du tableau de bord</w:t>
+      </w:r>
+    </w:p>
+    <w:p>
+      <w:r>
+        <w:rPr>
+          <w:noProof/>
+        </w:rPr>
+        <w:drawing>
+          <wp:inline distT="0" distB="0" distL="0" distR="0" wp14:anchorId="34295FF7" wp14:editId="36F7CA1A">
+            <wp:extent cx="5760720" cy="3737610"/>
+            <wp:effectExtent l="0" t="0" r="0" b="0"/>
+            <wp:docPr id="8" name="Image 8" descr="MoneyThoring"/>
+            <wp:cNvGraphicFramePr>
+              <a:graphicFrameLocks xmlns:a="http://schemas.openxmlformats.org/drawingml/2006/main" noChangeAspect="1"/>
+            </wp:cNvGraphicFramePr>
+            <a:graphic xmlns:a="http://schemas.openxmlformats.org/drawingml/2006/main">
+              <a:graphicData uri="http://schemas.openxmlformats.org/drawingml/2006/picture">
+                <pic:pic xmlns:pic="http://schemas.openxmlformats.org/drawingml/2006/picture">
+                  <pic:nvPicPr>
+                    <pic:cNvPr id="8" name="8F86CFE.tmp"/>
+                    <pic:cNvPicPr/>
+                  </pic:nvPicPr>
+                  <pic:blipFill>
+                    <a:blip r:embed="rId10">
+                      <a:extLst>
+                        <a:ext uri="{28A0092B-C50C-407E-A947-70E740481C1C}">
+                          <a14:useLocalDpi xmlns:a14="http://schemas.microsoft.com/office/drawing/2010/main" val="0"/>
+                        </a:ext>
+                      </a:extLst>
+                    </a:blip>
+                    <a:stretch>
+                      <a:fillRect/>
+                    </a:stretch>
+                  </pic:blipFill>
+                  <pic:spPr>
+                    <a:xfrm>
+                      <a:off x="0" y="0"/>
+                      <a:ext cx="5760720" cy="3737610"/>
+                    </a:xfrm>
+                    <a:prstGeom prst="rect">
+                      <a:avLst/>
+                    </a:prstGeom>
+                  </pic:spPr>
+                </pic:pic>
+              </a:graphicData>
+            </a:graphic>
+          </wp:inline>
+        </w:drawing>
+      </w:r>
+    </w:p>
+    <w:p>
+      <w:pPr>
+        <w:pStyle w:val="Titre3"/>
+      </w:pPr>
+      <w:r>
+        <w:t xml:space="preserve">Composition </w:t>
+      </w:r>
+    </w:p>
+    <w:p>
+      <w:pPr>
+        <w:rPr>
+          <w:color w:val="4472C4" w:themeColor="accent1"/>
+        </w:rPr>
+      </w:pPr>
+      <w:r>
+        <w:rPr>
+          <w:color w:val="4472C4" w:themeColor="accent1"/>
+        </w:rPr>
+        <w:t xml:space="preserve">L'élément racine est un AnchorPane, afin de pouvoir redimensionner le contenu convenablement. A l'intérieur nous trouvons un </w:t>
+      </w:r>
+      <w:r>
+        <w:rPr>
+          <w:color w:val="4472C4" w:themeColor="accent1"/>
+        </w:rPr>
+        <w:t>GridPane qui lui contient trois AnchorPane afin de contenir, un LineChart, un</w:t>
+      </w:r>
+      <w:r>
+        <w:rPr>
+          <w:color w:val="4472C4" w:themeColor="accent1"/>
+        </w:rPr>
+        <w:t>e</w:t>
+      </w:r>
+      <w:r>
+        <w:rPr>
+          <w:color w:val="4472C4" w:themeColor="accent1"/>
+        </w:rPr>
+        <w:t xml:space="preserve"> ScrollPane et un PieChart</w:t>
+      </w:r>
+      <w:r>
+        <w:rPr>
+          <w:color w:val="4472C4" w:themeColor="accent1"/>
+        </w:rPr>
+        <w:t>.</w:t>
+      </w:r>
+      <w:r>
+        <w:rPr>
+          <w:color w:val="4472C4" w:themeColor="accent1"/>
+        </w:rPr>
+        <w:t xml:space="preserve"> A l’intérieur du ScrollPane nous avons une VBox afin de lister </w:t>
+      </w:r>
+      <w:r>
+        <w:rPr>
+          <w:color w:val="4472C4" w:themeColor="accent1"/>
+        </w:rPr>
+        <w:t>nos transactions</w:t>
+      </w:r>
+      <w:r>
+        <w:rPr>
+          <w:color w:val="4472C4" w:themeColor="accent1"/>
+        </w:rPr>
+        <w:t xml:space="preserve"> Nous avons aussi un bouton qui nous permet de créer une transaction.</w:t>
+      </w:r>
+    </w:p>
+    <w:p>
+      <w:pPr>
+        <w:pStyle w:val="Titre3"/>
+        <w:rPr>
+          <w:rFonts w:eastAsiaTheme="minorHAnsi" w:cstheme="minorBidi"/>
+          <w:color w:val="FF0000"/>
+          <w:sz w:val="20"/>
+        </w:rPr>
+      </w:pPr>
+      <w:r>
+        <w:t>Contrôleur</w:t>
+      </w:r>
+    </w:p>
+    <w:p>
+      <w:pPr>
+        <w:rPr>
+          <w:color w:val="4472C4" w:themeColor="accent1"/>
+        </w:rPr>
+      </w:pPr>
+      <w:r>
+        <w:rPr>
+          <w:color w:val="4472C4" w:themeColor="accent1"/>
+        </w:rPr>
+        <w:t>Dans le contrôleur « Controlleur_</w:t>
+      </w:r>
+      <w:r>
+        <w:rPr>
+          <w:color w:val="4472C4" w:themeColor="accent1"/>
+        </w:rPr>
+        <w:t>dashboard</w:t>
+      </w:r>
+      <w:r>
+        <w:rPr>
+          <w:color w:val="4472C4" w:themeColor="accent1"/>
+        </w:rPr>
+        <w:t xml:space="preserve"> » </w:t>
+      </w:r>
+      <w:r>
+        <w:rPr>
+          <w:color w:val="4472C4" w:themeColor="accent1"/>
+        </w:rPr>
+        <w:t>nous utilisons l’interface « Initializable » afin d’initialisé nos différent élément</w:t>
+      </w:r>
+      <w:r>
+        <w:rPr>
+          <w:color w:val="4472C4" w:themeColor="accent1"/>
+        </w:rPr>
+        <w:t>. Pour l’insertion des valeur</w:t>
+      </w:r>
+      <w:r>
+        <w:rPr>
+          <w:color w:val="4472C4" w:themeColor="accent1"/>
+        </w:rPr>
+        <w:t>s</w:t>
+      </w:r>
+      <w:r>
+        <w:rPr>
+          <w:color w:val="4472C4" w:themeColor="accent1"/>
+        </w:rPr>
+        <w:t xml:space="preserve"> dans le graphique en courbe nous utilisons la méthode « </w:t>
+      </w:r>
+      <w:proofErr w:type="spellStart"/>
+      <w:r>
+        <w:rPr>
+          <w:color w:val="4472C4" w:themeColor="accent1"/>
+        </w:rPr>
+        <w:t>setDataLineChart</w:t>
+      </w:r>
+      <w:proofErr w:type="spellEnd"/>
+      <w:r>
+        <w:rPr>
+          <w:color w:val="4472C4" w:themeColor="accent1"/>
+        </w:rPr>
+        <w:t xml:space="preserve"> » qui elle vas récupérer </w:t>
+      </w:r>
+      <w:r>
+        <w:rPr>
+          <w:color w:val="4472C4" w:themeColor="accent1"/>
+        </w:rPr>
+        <w:t>toutes les transactions liées</w:t>
+      </w:r>
+      <w:r>
+        <w:rPr>
+          <w:color w:val="4472C4" w:themeColor="accent1"/>
+        </w:rPr>
+        <w:t xml:space="preserve"> au compte par défaut du mois courant et les affiché.</w:t>
+      </w:r>
+      <w:r>
+        <w:rPr>
+          <w:color w:val="4472C4" w:themeColor="accent1"/>
+        </w:rPr>
+        <w:t xml:space="preserve"> Pour lister </w:t>
+      </w:r>
+      <w:r>
+        <w:rPr>
+          <w:color w:val="4472C4" w:themeColor="accent1"/>
+        </w:rPr>
+        <w:t>les transactions</w:t>
+      </w:r>
+      <w:r>
+        <w:rPr>
+          <w:color w:val="4472C4" w:themeColor="accent1"/>
+        </w:rPr>
+        <w:t xml:space="preserve"> nous utilisons un </w:t>
+      </w:r>
+      <w:proofErr w:type="spellStart"/>
+      <w:r>
+        <w:rPr>
+          <w:color w:val="4472C4" w:themeColor="accent1"/>
+        </w:rPr>
+        <w:t>transactionDisplayer</w:t>
+      </w:r>
+      <w:proofErr w:type="spellEnd"/>
+      <w:r>
+        <w:rPr>
+          <w:color w:val="4472C4" w:themeColor="accent1"/>
+        </w:rPr>
+        <w:t xml:space="preserve">. Lors de la création de </w:t>
+      </w:r>
+      <w:r>
+        <w:rPr>
+          <w:color w:val="4472C4" w:themeColor="accent1"/>
+        </w:rPr>
+        <w:t>cet objet</w:t>
+      </w:r>
+      <w:r>
+        <w:rPr>
+          <w:color w:val="4472C4" w:themeColor="accent1"/>
+        </w:rPr>
+        <w:t xml:space="preserve"> nous l’ajoutant a notre </w:t>
+      </w:r>
+      <w:r>
+        <w:rPr>
+          <w:color w:val="4472C4" w:themeColor="accent1"/>
+        </w:rPr>
+        <w:t>VBox</w:t>
+      </w:r>
+      <w:r>
+        <w:rPr>
+          <w:color w:val="4472C4" w:themeColor="accent1"/>
+        </w:rPr>
+        <w:t xml:space="preserve">. Pour </w:t>
+      </w:r>
+      <w:r>
+        <w:rPr>
+          <w:color w:val="4472C4" w:themeColor="accent1"/>
+        </w:rPr>
+        <w:t>insérer les valeur dans notre graphique en camembert nous utilisons la méthode « </w:t>
+      </w:r>
+      <w:proofErr w:type="spellStart"/>
+      <w:r>
+        <w:rPr>
+          <w:color w:val="4472C4" w:themeColor="accent1"/>
+        </w:rPr>
+        <w:t>setDataPieChart</w:t>
+      </w:r>
+      <w:proofErr w:type="spellEnd"/>
+      <w:r>
+        <w:rPr>
+          <w:color w:val="4472C4" w:themeColor="accent1"/>
+        </w:rPr>
+        <w:t> » qui elle vas calculer les dépenses lié a chacune des catégorie et les insérer dans notre graphique.</w:t>
+      </w:r>
+      <w:bookmarkStart w:id="4" w:name="_GoBack"/>
+      <w:bookmarkEnd w:id="4"/>
+    </w:p>
+    <w:p>
+      <w:pPr>
+        <w:rPr>
+          <w:color w:val="4472C4" w:themeColor="accent1"/>
+        </w:rPr>
+      </w:pPr>
     </w:p>
     <w:p/>
     <w:p/>

</xml_diff>